<commit_message>
add prod with validation
</commit_message>
<xml_diff>
--- a/03 - AM-PM Full Stack System.docx
+++ b/03 - AM-PM Full Stack System.docx
@@ -87,6 +87,7 @@
     </w:p>
     <w:p>
       <w:pPr>
+        <w:shd w:val="clear" w:color="auto" w:fill="CC99FF"/>
         <w:bidi/>
         <w:rPr>
           <w:rtl/>
@@ -156,6 +157,7 @@
         <w:shd w:val="clear" w:color="auto" w:fill="CC99FF"/>
         <w:bidi/>
         <w:rPr>
+          <w:rFonts w:hint="cs"/>
           <w:rtl/>
         </w:rPr>
       </w:pPr>
@@ -226,9 +228,7 @@
         </w:rPr>
         <w:t xml:space="preserve"> (מספר אוטומטי רץ)</w:t>
       </w:r>
-      <w:bookmarkStart w:id="0" w:name="_GoBack"/>
-    </w:p>
-    <w:bookmarkEnd w:id="0"/>
+    </w:p>
     <w:p>
       <w:pPr>
         <w:pStyle w:val="a3"/>
@@ -274,6 +274,8 @@
         </w:rPr>
         <w:t>(מחרוזת)</w:t>
       </w:r>
+      <w:bookmarkStart w:id="0" w:name="_GoBack"/>
+      <w:bookmarkEnd w:id="0"/>
     </w:p>
     <w:p>
       <w:pPr>
@@ -305,6 +307,9 @@
       </w:r>
       <w:proofErr w:type="spellEnd"/>
       <w:r>
+        <w:t>-local</w:t>
+      </w:r>
+      <w:r>
         <w:rPr>
           <w:rFonts w:hint="cs"/>
           <w:rtl/>
@@ -335,6 +340,9 @@
       </w:r>
       <w:proofErr w:type="spellEnd"/>
       <w:r>
+        <w:t>-local</w:t>
+      </w:r>
+      <w:r>
         <w:rPr>
           <w:rFonts w:hint="cs"/>
           <w:rtl/>
@@ -840,6 +848,7 @@
     </w:p>
     <w:p>
       <w:pPr>
+        <w:shd w:val="clear" w:color="auto" w:fill="CC99FF"/>
         <w:bidi/>
         <w:rPr>
           <w:rtl/>
@@ -867,7 +876,7 @@
         <w:t xml:space="preserve"> ע"י פרויקט </w:t>
       </w:r>
       <w:r>
-        <w:t>React</w:t>
+        <w:t>Angular</w:t>
       </w:r>
       <w:r>
         <w:rPr>
@@ -898,6 +907,7 @@
           <w:ilvl w:val="0"/>
           <w:numId w:val="1"/>
         </w:numPr>
+        <w:shd w:val="clear" w:color="auto" w:fill="CC99FF"/>
         <w:bidi/>
       </w:pPr>
       <w:r>
@@ -939,6 +949,7 @@
           <w:ilvl w:val="0"/>
           <w:numId w:val="1"/>
         </w:numPr>
+        <w:shd w:val="clear" w:color="auto" w:fill="CC99FF"/>
         <w:bidi/>
       </w:pPr>
       <w:r>
@@ -952,6 +963,7 @@
     <w:p>
       <w:pPr>
         <w:pStyle w:val="a3"/>
+        <w:shd w:val="clear" w:color="auto" w:fill="CC99FF"/>
         <w:bidi/>
       </w:pPr>
       <w:r>
@@ -989,6 +1001,7 @@
           <w:ilvl w:val="0"/>
           <w:numId w:val="1"/>
         </w:numPr>
+        <w:shd w:val="clear" w:color="auto" w:fill="CC99FF"/>
         <w:bidi/>
       </w:pPr>
       <w:r>
@@ -1006,6 +1019,7 @@
           <w:ilvl w:val="0"/>
           <w:numId w:val="1"/>
         </w:numPr>
+        <w:shd w:val="clear" w:color="auto" w:fill="CC99FF"/>
         <w:bidi/>
       </w:pPr>
       <w:r>

</xml_diff>